<commit_message>
Update evaluation of my text detection system.docx
</commit_message>
<xml_diff>
--- a/evaluation of my text detection system.docx
+++ b/evaluation of my text detection system.docx
@@ -128,6 +128,7 @@
       <w:pPr>
         <w:widowControl w:val="0"/>
         <w:numPr>
+          <w:ilvl w:val="0"/>
           <w:numId w:val="0"/>
         </w:numPr>
         <w:ind w:firstLine="420" w:firstLineChars="0"/>
@@ -149,6 +150,7 @@
       <w:pPr>
         <w:widowControl w:val="0"/>
         <w:numPr>
+          <w:ilvl w:val="0"/>
           <w:numId w:val="0"/>
         </w:numPr>
         <w:ind w:firstLine="420" w:firstLineChars="0"/>
@@ -170,6 +172,7 @@
       <w:pPr>
         <w:widowControl w:val="0"/>
         <w:numPr>
+          <w:ilvl w:val="0"/>
           <w:numId w:val="0"/>
         </w:numPr>
         <w:ind w:firstLine="420" w:firstLineChars="0"/>
@@ -210,6 +213,7 @@
     <w:p>
       <w:pPr>
         <w:numPr>
+          <w:ilvl w:val="0"/>
           <w:numId w:val="0"/>
         </w:numPr>
         <w:ind w:leftChars="0" w:firstLine="420" w:firstLineChars="0"/>
@@ -229,6 +233,7 @@
     <w:p>
       <w:pPr>
         <w:numPr>
+          <w:ilvl w:val="0"/>
           <w:numId w:val="0"/>
         </w:numPr>
         <w:ind w:leftChars="0" w:firstLine="420" w:firstLineChars="0"/>
@@ -248,6 +253,7 @@
     <w:p>
       <w:pPr>
         <w:numPr>
+          <w:ilvl w:val="0"/>
           <w:numId w:val="0"/>
         </w:numPr>
         <w:ind w:leftChars="0" w:firstLine="420" w:firstLineChars="0"/>
@@ -299,6 +305,7 @@
     <w:p>
       <w:pPr>
         <w:numPr>
+          <w:ilvl w:val="0"/>
           <w:numId w:val="0"/>
         </w:numPr>
         <w:ind w:leftChars="0" w:firstLine="420" w:firstLineChars="0"/>
@@ -311,6 +318,7 @@
     <w:p>
       <w:pPr>
         <w:numPr>
+          <w:ilvl w:val="0"/>
           <w:numId w:val="0"/>
         </w:numPr>
         <w:ind w:left="420" w:leftChars="0" w:firstLine="420" w:firstLineChars="0"/>
@@ -365,6 +373,7 @@
     <w:p>
       <w:pPr>
         <w:numPr>
+          <w:ilvl w:val="0"/>
           <w:numId w:val="0"/>
         </w:numPr>
         <w:ind w:left="420" w:leftChars="0" w:firstLine="420" w:firstLineChars="0"/>
@@ -405,6 +414,7 @@
     <w:p>
       <w:pPr>
         <w:numPr>
+          <w:ilvl w:val="0"/>
           <w:numId w:val="0"/>
         </w:numPr>
         <w:ind w:firstLine="420" w:firstLineChars="0"/>
@@ -424,6 +434,7 @@
     <w:p>
       <w:pPr>
         <w:numPr>
+          <w:ilvl w:val="0"/>
           <w:numId w:val="0"/>
         </w:numPr>
         <w:ind w:firstLine="420" w:firstLineChars="0"/>
@@ -475,6 +486,7 @@
     <w:p>
       <w:pPr>
         <w:numPr>
+          <w:ilvl w:val="0"/>
           <w:numId w:val="0"/>
         </w:numPr>
         <w:ind w:left="420" w:leftChars="0" w:firstLine="420" w:firstLineChars="0"/>
@@ -514,6 +526,7 @@
     <w:p>
       <w:pPr>
         <w:numPr>
+          <w:ilvl w:val="0"/>
           <w:numId w:val="0"/>
         </w:numPr>
         <w:ind w:firstLine="420" w:firstLineChars="0"/>
@@ -565,6 +578,7 @@
     <w:p>
       <w:pPr>
         <w:numPr>
+          <w:ilvl w:val="0"/>
           <w:numId w:val="0"/>
         </w:numPr>
         <w:ind w:left="420" w:leftChars="0" w:firstLine="420" w:firstLineChars="0"/>
@@ -714,6 +728,7 @@
     <w:p>
       <w:pPr>
         <w:numPr>
+          <w:ilvl w:val="0"/>
           <w:numId w:val="0"/>
         </w:numPr>
         <w:ind w:left="420" w:leftChars="0"/>
@@ -926,6 +941,12 @@
           <w:lang w:val="en-US" w:eastAsia="zh-CN"/>
         </w:rPr>
         <w:tab/>
+      </w:r>
+      <w:r>
+        <w:rPr>
+          <w:rFonts w:hint="eastAsia"/>
+          <w:lang w:val="en-US" w:eastAsia="zh-CN"/>
+        </w:rPr>
         <w:t>various bounding boxes.</w:t>
       </w:r>
     </w:p>
@@ -1268,6 +1289,7 @@
     <w:p>
       <w:pPr>
         <w:numPr>
+          <w:ilvl w:val="0"/>
           <w:numId w:val="0"/>
         </w:numPr>
         <w:ind w:leftChars="0"/>
@@ -1287,6 +1309,7 @@
     <w:p>
       <w:pPr>
         <w:numPr>
+          <w:ilvl w:val="0"/>
           <w:numId w:val="0"/>
         </w:numPr>
         <w:ind w:leftChars="0" w:firstLine="420" w:firstLineChars="0"/>
@@ -1343,6 +1366,7 @@
     <w:p>
       <w:pPr>
         <w:numPr>
+          <w:ilvl w:val="0"/>
           <w:numId w:val="0"/>
         </w:numPr>
         <w:ind w:leftChars="0" w:firstLine="420" w:firstLineChars="0"/>
@@ -1356,7 +1380,44 @@
           <w:rFonts w:hint="eastAsia"/>
           <w:lang w:val="en-US" w:eastAsia="zh-CN"/>
         </w:rPr>
-        <w:t>There are three methods of image preprocessing that I have learned so far, noise reduction, thresholding and edge detection. For images with various noise and complex background colors, I often use noise reduction methods, such as the Gaussian blurring function, and controlling the value of the "ksize" in the function to make the text in the picture easier to recognize. The thresholding method I typically use for images with a single background color. The boundary detection method is the least effective compared to the above two methods. I believe that if I learned more about image pre-processing, my text detection system will be more perfect.</w:t>
+        <w:t>There are three methods of image pre-processing that I have learned so far, blurring, thresholding and edge detection.Image blurring is achieved by convolving the image with a low-pass filter kernel.Thresholding ,for every pixel, the same threshold value is applied. If the pixel value is smaller than the threshold, it is set to 0, otherwise it i</w:t>
+      </w:r>
+      <w:bookmarkStart w:id="2" w:name="_GoBack"/>
+      <w:bookmarkEnd w:id="2"/>
+      <w:r>
+        <w:rPr>
+          <w:rFonts w:hint="eastAsia"/>
+          <w:lang w:val="en-US" w:eastAsia="zh-CN"/>
+        </w:rPr>
+        <w:t>s set to a maximum value</w:t>
+      </w:r>
+      <w:r>
+        <w:rPr>
+          <w:rFonts w:hint="eastAsia"/>
+          <w:lang w:val="en-US" w:eastAsia="zh-CN"/>
+        </w:rPr>
+        <w:t>(255). Edge detection </w:t>
+      </w:r>
+      <w:r>
+        <w:rPr>
+          <w:rFonts w:hint="default"/>
+          <w:lang w:val="en-US" w:eastAsia="zh-CN"/>
+        </w:rPr>
+        <w:t>is an image-processing technique that is used to identify the boundaries (edges) of objects or regions within an image.</w:t>
+      </w:r>
+      <w:r>
+        <w:rPr>
+          <w:rFonts w:hint="eastAsia"/>
+          <w:lang w:val="en-US" w:eastAsia="zh-CN"/>
+        </w:rPr>
+        <w:t xml:space="preserve"> For images with various no</w:t>
+      </w:r>
+      <w:r>
+        <w:rPr>
+          <w:rFonts w:hint="eastAsia"/>
+          <w:lang w:val="en-US" w:eastAsia="zh-CN"/>
+        </w:rPr>
+        <w:t>ise and complex background colors, I often use noise reduction methods, such as the Gaussian blurring function, and controlling the value of the "ksize" in the function(The higher the number, the blurrier the image) to make the text in the picture easier to recognize. The thresholding method I typically use for images with a single background color. The boundary detection method is the least effective compared to the above two methods. I believe that if I learned more about image pre-processing, my text detection system will be more perfect.</w:t>
       </w:r>
     </w:p>
     <w:p>
@@ -1388,6 +1449,7 @@
       <w:pPr>
         <w:widowControl w:val="0"/>
         <w:numPr>
+          <w:ilvl w:val="0"/>
           <w:numId w:val="0"/>
         </w:numPr>
         <w:ind w:firstLine="420" w:firstLineChars="0"/>
@@ -1434,6 +1496,7 @@
       <w:pPr>
         <w:widowControl w:val="0"/>
         <w:numPr>
+          <w:ilvl w:val="0"/>
           <w:numId w:val="0"/>
         </w:numPr>
         <w:ind w:firstLine="420" w:firstLineChars="0"/>
@@ -1479,6 +1542,7 @@
     <w:p>
       <w:pPr>
         <w:numPr>
+          <w:ilvl w:val="0"/>
           <w:numId w:val="0"/>
         </w:numPr>
         <w:ind w:leftChars="0" w:firstLine="420" w:firstLineChars="0"/>
@@ -1494,8 +1558,6 @@
         </w:rPr>
         <w:t>This time Assignment_1 compiled using Google Colab. Probably adding a few more CPU cores would improve the detection capabilities of my text detection system(no money to be premium member).</w:t>
       </w:r>
-      <w:bookmarkStart w:id="2" w:name="_GoBack"/>
-      <w:bookmarkEnd w:id="2"/>
     </w:p>
     <w:p>
       <w:pPr>

</xml_diff>